<commit_message>
try to skip resume
</commit_message>
<xml_diff>
--- a/_site/resume/dev.docx
+++ b/_site/resume/dev.docx
@@ -6,9 +6,9 @@
       <w:pPr>
         <w:pStyle w:val="Heading1"/>
       </w:pPr>
-      <w:bookmarkStart w:id="20" w:name="bright-jiang"/>
-      <w:r>
-        <w:t xml:space="preserve">Bright Jiang</w:t>
+      <w:bookmarkStart w:id="20" w:name="jingliang-jiang"/>
+      <w:r>
+        <w:t xml:space="preserve">Jingliang Jiang</w:t>
       </w:r>
       <w:bookmarkEnd w:id="20"/>
     </w:p>
@@ -149,7 +149,7 @@
         <w:pStyle w:val="Definition"/>
       </w:pPr>
       <w:r>
-        <w:t xml:space="preserve">Jingliang Jiang (Just call me Bright)</w:t>
+        <w:t xml:space="preserve">Jingliang Jiang</w:t>
       </w:r>
     </w:p>
     <w:p>

</xml_diff>

<commit_message>
try add link to resume
</commit_message>
<xml_diff>
--- a/_site/resume/dev.docx
+++ b/_site/resume/dev.docx
@@ -40,7 +40,7 @@
         <w:pStyle w:val="BlockText"/>
       </w:pPr>
       <w:r>
-        <w:t xml:space="preserve">Hope to experience all different kinds of life.</w:t>
+        <w:t xml:space="preserve">Hope to experience all kinds of life.</w:t>
       </w:r>
     </w:p>
     <w:p>
@@ -92,7 +92,7 @@
           <w:rPr>
             <w:rStyle w:val="Hyperlink"/>
           </w:rPr>
-          <w:t xml:space="preserve">Twitter</w:t>
+          <w:t xml:space="preserve">Linkdin</w:t>
         </w:r>
       </w:hyperlink>
       <w:r>
@@ -213,7 +213,7 @@
         <w:pStyle w:val="Definition"/>
       </w:pPr>
       <w:r>
-        <w:t xml:space="preserve">GNU, SOC, GPU, VIDEO CODEC, FFMPEG, ASIC, RTL, Linux, Kernel, ARM</w:t>
+        <w:t xml:space="preserve">Linux, Kernel, GPU, H264, HEVC, FFMPEG, ASIC, RTL, MCU, Git, CI</w:t>
       </w:r>
     </w:p>
     <w:p>
@@ -354,6 +354,23 @@
     </w:p>
     <w:p>
       <w:pPr>
+        <w:pStyle w:val="Definition"/>
+      </w:pPr>
+      <w:r>
+        <w:rPr>
+          <w:b/>
+        </w:rPr>
+        <w:t xml:space="preserve">Key Words</w:t>
+      </w:r>
+      <w:r>
+        <w:t xml:space="preserve"> </w:t>
+      </w:r>
+      <w:r>
+        <w:t xml:space="preserve">: Linux, FPGA, RTL, CI/CD, H264, HEVC, VP9, GPU</w:t>
+      </w:r>
+    </w:p>
+    <w:p>
+      <w:pPr>
         <w:numPr>
           <w:ilvl w:val="0"/>
           <w:numId w:val="1001"/>
@@ -361,67 +378,67 @@
         <w:pStyle w:val="Compact"/>
       </w:pPr>
       <w:r>
+        <w:t xml:space="preserve">Handle the video codec IP verification.</w:t>
+      </w:r>
+    </w:p>
+    <w:p>
+      <w:pPr>
+        <w:numPr>
+          <w:ilvl w:val="0"/>
+          <w:numId w:val="1001"/>
+        </w:numPr>
+        <w:pStyle w:val="Compact"/>
+      </w:pPr>
+      <w:r>
+        <w:t xml:space="preserve">Bringup the video codec IP of the ASIC.</w:t>
+      </w:r>
+    </w:p>
+    <w:p>
+      <w:pPr>
+        <w:numPr>
+          <w:ilvl w:val="0"/>
+          <w:numId w:val="1001"/>
+        </w:numPr>
+        <w:pStyle w:val="Compact"/>
+      </w:pPr>
+      <w:r>
+        <w:t xml:space="preserve">Setup auto regression for all test suite In CI/CD.</w:t>
+      </w:r>
+    </w:p>
+    <w:p>
+      <w:pPr>
+        <w:numPr>
+          <w:ilvl w:val="0"/>
+          <w:numId w:val="1001"/>
+        </w:numPr>
+        <w:pStyle w:val="Compact"/>
+      </w:pPr>
+      <w:r>
+        <w:t xml:space="preserve">Develop kernel driver and software framework.</w:t>
+      </w:r>
+    </w:p>
+    <w:p>
+      <w:pPr>
+        <w:numPr>
+          <w:ilvl w:val="0"/>
+          <w:numId w:val="1001"/>
+        </w:numPr>
+        <w:pStyle w:val="Compact"/>
+      </w:pPr>
+      <w:r>
+        <w:t xml:space="preserve">Developing the video codec (H264,HEVC,VP9) IP verification framework during both for the pre-silicon and post-silicon period.</w:t>
+      </w:r>
+    </w:p>
+    <w:p>
+      <w:pPr>
+        <w:numPr>
+          <w:ilvl w:val="0"/>
+          <w:numId w:val="1001"/>
+        </w:numPr>
+        <w:pStyle w:val="Compact"/>
+      </w:pPr>
+      <w:r>
         <w:t xml:space="preserve">Setting up all necessary hardware platform to support team work.</w:t>
-      </w:r>
-    </w:p>
-    <w:p>
-      <w:pPr>
-        <w:numPr>
-          <w:ilvl w:val="0"/>
-          <w:numId w:val="1001"/>
-        </w:numPr>
-        <w:pStyle w:val="Compact"/>
-      </w:pPr>
-      <w:r>
-        <w:t xml:space="preserve">Handle the video codec IP verification.</w:t>
-      </w:r>
-    </w:p>
-    <w:p>
-      <w:pPr>
-        <w:numPr>
-          <w:ilvl w:val="0"/>
-          <w:numId w:val="1001"/>
-        </w:numPr>
-        <w:pStyle w:val="Compact"/>
-      </w:pPr>
-      <w:r>
-        <w:t xml:space="preserve">Bringup the video codec IP of the ASIC.</w:t>
-      </w:r>
-    </w:p>
-    <w:p>
-      <w:pPr>
-        <w:numPr>
-          <w:ilvl w:val="0"/>
-          <w:numId w:val="1001"/>
-        </w:numPr>
-        <w:pStyle w:val="Compact"/>
-      </w:pPr>
-      <w:r>
-        <w:t xml:space="preserve">Setup auto regression for all test suite In CI/CD.</w:t>
-      </w:r>
-    </w:p>
-    <w:p>
-      <w:pPr>
-        <w:numPr>
-          <w:ilvl w:val="0"/>
-          <w:numId w:val="1001"/>
-        </w:numPr>
-        <w:pStyle w:val="Compact"/>
-      </w:pPr>
-      <w:r>
-        <w:t xml:space="preserve">Develop kernel driver and software framework.</w:t>
-      </w:r>
-    </w:p>
-    <w:p>
-      <w:pPr>
-        <w:numPr>
-          <w:ilvl w:val="0"/>
-          <w:numId w:val="1001"/>
-        </w:numPr>
-        <w:pStyle w:val="Compact"/>
-      </w:pPr>
-      <w:r>
-        <w:t xml:space="preserve">Developing the video codec (H264,HEVC,VP9) IP verification framework during both for the pre-silicon and post-silicon period.</w:t>
       </w:r>
     </w:p>
     <w:p>
@@ -462,6 +479,23 @@
     </w:p>
     <w:p>
       <w:pPr>
+        <w:pStyle w:val="Definition"/>
+      </w:pPr>
+      <w:r>
+        <w:rPr>
+          <w:b/>
+        </w:rPr>
+        <w:t xml:space="preserve">Key Words</w:t>
+      </w:r>
+      <w:r>
+        <w:t xml:space="preserve"> </w:t>
+      </w:r>
+      <w:r>
+        <w:t xml:space="preserve">: Linux, Android, OpenMax, Ffmpeg, FPGA, RTL, H264, HEVC, Buildroot, ASIC</w:t>
+      </w:r>
+    </w:p>
+    <w:p>
+      <w:pPr>
         <w:numPr>
           <w:ilvl w:val="0"/>
           <w:numId w:val="1002"/>
@@ -594,6 +628,23 @@
     </w:p>
     <w:p>
       <w:pPr>
+        <w:pStyle w:val="Definition"/>
+      </w:pPr>
+      <w:r>
+        <w:rPr>
+          <w:b/>
+        </w:rPr>
+        <w:t xml:space="preserve">Key Words</w:t>
+      </w:r>
+      <w:r>
+        <w:t xml:space="preserve"> </w:t>
+      </w:r>
+      <w:r>
+        <w:t xml:space="preserve">: Linux, Buildroot, MCU, Virtualization, Ffmpeg, Networking, Can-bus, Yacto</w:t>
+      </w:r>
+    </w:p>
+    <w:p>
+      <w:pPr>
         <w:numPr>
           <w:ilvl w:val="0"/>
           <w:numId w:val="1003"/>
@@ -702,6 +753,23 @@
     </w:p>
     <w:p>
       <w:pPr>
+        <w:pStyle w:val="Definition"/>
+      </w:pPr>
+      <w:r>
+        <w:rPr>
+          <w:b/>
+        </w:rPr>
+        <w:t xml:space="preserve">Key Words</w:t>
+      </w:r>
+      <w:r>
+        <w:t xml:space="preserve"> </w:t>
+      </w:r>
+      <w:r>
+        <w:t xml:space="preserve">: MCU, GPRS, BT, GPS, LBS, Can-bus, PCB, Linux</w:t>
+      </w:r>
+    </w:p>
+    <w:p>
+      <w:pPr>
         <w:numPr>
           <w:ilvl w:val="0"/>
           <w:numId w:val="1004"/>
@@ -886,6 +954,23 @@
     </w:p>
     <w:p>
       <w:pPr>
+        <w:pStyle w:val="Definition"/>
+      </w:pPr>
+      <w:r>
+        <w:rPr>
+          <w:b/>
+        </w:rPr>
+        <w:t xml:space="preserve">Key Words</w:t>
+      </w:r>
+      <w:r>
+        <w:t xml:space="preserve"> </w:t>
+      </w:r>
+      <w:r>
+        <w:t xml:space="preserve">: Unity, Android, IOS, Flask, VUE, MIDI, AI, Axure</w:t>
+      </w:r>
+    </w:p>
+    <w:p>
+      <w:pPr>
         <w:numPr>
           <w:ilvl w:val="0"/>
           <w:numId w:val="1005"/>
@@ -1071,6 +1156,23 @@
     </w:p>
     <w:p>
       <w:pPr>
+        <w:pStyle w:val="Definition"/>
+      </w:pPr>
+      <w:r>
+        <w:rPr>
+          <w:b/>
+        </w:rPr>
+        <w:t xml:space="preserve">Key Words</w:t>
+      </w:r>
+      <w:r>
+        <w:t xml:space="preserve"> </w:t>
+      </w:r>
+      <w:r>
+        <w:t xml:space="preserve">: Linux, FPGA, CI/CD, H264, HEVC, VP9, GPU</w:t>
+      </w:r>
+    </w:p>
+    <w:p>
+      <w:pPr>
         <w:numPr>
           <w:ilvl w:val="0"/>
           <w:numId w:val="1007"/>
@@ -1152,6 +1254,23 @@
     </w:p>
     <w:p>
       <w:pPr>
+        <w:pStyle w:val="Definition"/>
+      </w:pPr>
+      <w:r>
+        <w:rPr>
+          <w:b/>
+        </w:rPr>
+        <w:t xml:space="preserve">Key Words</w:t>
+      </w:r>
+      <w:r>
+        <w:t xml:space="preserve"> </w:t>
+      </w:r>
+      <w:r>
+        <w:t xml:space="preserve">: Linux, FPGA, CI/CD, H264, HEVC, VP9, GPU</w:t>
+      </w:r>
+    </w:p>
+    <w:p>
+      <w:pPr>
         <w:numPr>
           <w:ilvl w:val="0"/>
           <w:numId w:val="1008"/>
@@ -1233,6 +1352,23 @@
     </w:p>
     <w:p>
       <w:pPr>
+        <w:pStyle w:val="Definition"/>
+      </w:pPr>
+      <w:r>
+        <w:rPr>
+          <w:b/>
+        </w:rPr>
+        <w:t xml:space="preserve">Key Words</w:t>
+      </w:r>
+      <w:r>
+        <w:t xml:space="preserve"> </w:t>
+      </w:r>
+      <w:r>
+        <w:t xml:space="preserve">: Linux, FPGA, CI/CD, H264, HEVC, VP9, GPU</w:t>
+      </w:r>
+    </w:p>
+    <w:p>
+      <w:pPr>
         <w:numPr>
           <w:ilvl w:val="0"/>
           <w:numId w:val="1009"/>
@@ -1314,6 +1450,23 @@
     </w:p>
     <w:p>
       <w:pPr>
+        <w:pStyle w:val="Definition"/>
+      </w:pPr>
+      <w:r>
+        <w:rPr>
+          <w:b/>
+        </w:rPr>
+        <w:t xml:space="preserve">Key Words</w:t>
+      </w:r>
+      <w:r>
+        <w:t xml:space="preserve"> </w:t>
+      </w:r>
+      <w:r>
+        <w:t xml:space="preserve">: Linux, OpenStack, Virtualization, Networking</w:t>
+      </w:r>
+    </w:p>
+    <w:p>
+      <w:pPr>
         <w:numPr>
           <w:ilvl w:val="0"/>
           <w:numId w:val="1010"/>
@@ -1383,6 +1536,23 @@
     </w:p>
     <w:p>
       <w:pPr>
+        <w:pStyle w:val="Definition"/>
+      </w:pPr>
+      <w:r>
+        <w:rPr>
+          <w:b/>
+        </w:rPr>
+        <w:t xml:space="preserve">Key Words</w:t>
+      </w:r>
+      <w:r>
+        <w:t xml:space="preserve"> </w:t>
+      </w:r>
+      <w:r>
+        <w:t xml:space="preserve">: Linux, Android, OpenMax, Ffmpeg, FPGA, RTL, H264, HEVC, Buildroot, ASIC</w:t>
+      </w:r>
+    </w:p>
+    <w:p>
+      <w:pPr>
         <w:numPr>
           <w:ilvl w:val="0"/>
           <w:numId w:val="1011"/>
@@ -1464,6 +1634,23 @@
     </w:p>
     <w:p>
       <w:pPr>
+        <w:pStyle w:val="Definition"/>
+      </w:pPr>
+      <w:r>
+        <w:rPr>
+          <w:b/>
+        </w:rPr>
+        <w:t xml:space="preserve">Key Words</w:t>
+      </w:r>
+      <w:r>
+        <w:t xml:space="preserve"> </w:t>
+      </w:r>
+      <w:r>
+        <w:t xml:space="preserve">: Linux, Ffmpeg, H264, HEVC, Buildroot, ASIC, RTP</w:t>
+      </w:r>
+    </w:p>
+    <w:p>
+      <w:pPr>
         <w:numPr>
           <w:ilvl w:val="0"/>
           <w:numId w:val="1012"/>
@@ -1548,6 +1735,23 @@
     </w:p>
     <w:p>
       <w:pPr>
+        <w:pStyle w:val="Definition"/>
+      </w:pPr>
+      <w:r>
+        <w:rPr>
+          <w:b/>
+        </w:rPr>
+        <w:t xml:space="preserve">Key Words</w:t>
+      </w:r>
+      <w:r>
+        <w:t xml:space="preserve"> </w:t>
+      </w:r>
+      <w:r>
+        <w:t xml:space="preserve">: Linux, Android, OpenMax, Ffmpeg, HEVC, Buildroot, CRM</w:t>
+      </w:r>
+    </w:p>
+    <w:p>
+      <w:pPr>
         <w:numPr>
           <w:ilvl w:val="0"/>
           <w:numId w:val="1013"/>
@@ -1617,6 +1821,23 @@
     </w:p>
     <w:p>
       <w:pPr>
+        <w:pStyle w:val="Definition"/>
+      </w:pPr>
+      <w:r>
+        <w:rPr>
+          <w:b/>
+        </w:rPr>
+        <w:t xml:space="preserve">Key Words</w:t>
+      </w:r>
+      <w:r>
+        <w:t xml:space="preserve"> </w:t>
+      </w:r>
+      <w:r>
+        <w:t xml:space="preserve">: Buildroot, MCU, Virtualization, Ffmpeg, Networking, IR</w:t>
+      </w:r>
+    </w:p>
+    <w:p>
+      <w:pPr>
         <w:numPr>
           <w:ilvl w:val="0"/>
           <w:numId w:val="1014"/>
@@ -1698,6 +1919,23 @@
     </w:p>
     <w:p>
       <w:pPr>
+        <w:pStyle w:val="Definition"/>
+      </w:pPr>
+      <w:r>
+        <w:rPr>
+          <w:b/>
+        </w:rPr>
+        <w:t xml:space="preserve">Key Words</w:t>
+      </w:r>
+      <w:r>
+        <w:t xml:space="preserve"> </w:t>
+      </w:r>
+      <w:r>
+        <w:t xml:space="preserve">: MCU, GPS, BT, GPRS, 3G, Can-bus, PCB, FW</w:t>
+      </w:r>
+    </w:p>
+    <w:p>
+      <w:pPr>
         <w:numPr>
           <w:ilvl w:val="0"/>
           <w:numId w:val="1015"/>
@@ -1779,6 +2017,23 @@
       </w:r>
       <w:r>
         <w:t xml:space="preserve">Software Engineer, Hardware Engineer</w:t>
+      </w:r>
+    </w:p>
+    <w:p>
+      <w:pPr>
+        <w:pStyle w:val="Definition"/>
+      </w:pPr>
+      <w:r>
+        <w:rPr>
+          <w:b/>
+        </w:rPr>
+        <w:t xml:space="preserve">Key Words</w:t>
+      </w:r>
+      <w:r>
+        <w:t xml:space="preserve"> </w:t>
+      </w:r>
+      <w:r>
+        <w:t xml:space="preserve">: MCU, GPS, BT, GPRS, 3G, Can-bus, PCB, FW</w:t>
       </w:r>
     </w:p>
     <w:p>

</xml_diff>